<commit_message>
Some changes made to source code files
</commit_message>
<xml_diff>
--- a/Course Work Tool - Manual.docx
+++ b/Course Work Tool - Manual.docx
@@ -1,6 +1,6 @@
 
 <file path=word/document.xml><?xml version="1.0" encoding="utf-8"?>
-<w:document xmlns:wpc="http://schemas.microsoft.com/office/word/2010/wordprocessingCanvas" xmlns:cx="http://schemas.microsoft.com/office/drawing/2014/chartex" xmlns:cx1="http://schemas.microsoft.com/office/drawing/2015/9/8/chartex" xmlns:mc="http://schemas.openxmlformats.org/markup-compatibility/2006" xmlns:o="urn:schemas-microsoft-com:office:office" xmlns:r="http://schemas.openxmlformats.org/officeDocument/2006/relationships" xmlns:m="http://schemas.openxmlformats.org/officeDocument/2006/math" xmlns:v="urn:schemas-microsoft-com:vml" xmlns:wp14="http://schemas.microsoft.com/office/word/2010/wordprocessingDrawing" xmlns:wp="http://schemas.openxmlformats.org/drawingml/2006/wordprocessingDrawing" xmlns:w10="urn:schemas-microsoft-com:office:word" xmlns:w="http://schemas.openxmlformats.org/wordprocessingml/2006/main" xmlns:w14="http://schemas.microsoft.com/office/word/2010/wordml" xmlns:w15="http://schemas.microsoft.com/office/word/2012/wordml" xmlns:w16se="http://schemas.microsoft.com/office/word/2015/wordml/symex" xmlns:wpg="http://schemas.microsoft.com/office/word/2010/wordprocessingGroup" xmlns:wpi="http://schemas.microsoft.com/office/word/2010/wordprocessingInk" xmlns:wne="http://schemas.microsoft.com/office/word/2006/wordml" xmlns:wps="http://schemas.microsoft.com/office/word/2010/wordprocessingShape" mc:Ignorable="w14 w15 w16se wp14">
+<w:document xmlns:wpc="http://schemas.microsoft.com/office/word/2010/wordprocessingCanvas" xmlns:cx="http://schemas.microsoft.com/office/drawing/2014/chartex" xmlns:cx1="http://schemas.microsoft.com/office/drawing/2015/9/8/chartex" xmlns:cx2="http://schemas.microsoft.com/office/drawing/2015/10/21/chartex" xmlns:cx3="http://schemas.microsoft.com/office/drawing/2016/5/9/chartex" xmlns:cx4="http://schemas.microsoft.com/office/drawing/2016/5/10/chartex" xmlns:cx5="http://schemas.microsoft.com/office/drawing/2016/5/11/chartex" xmlns:cx6="http://schemas.microsoft.com/office/drawing/2016/5/12/chartex" xmlns:cx7="http://schemas.microsoft.com/office/drawing/2016/5/13/chartex" xmlns:cx8="http://schemas.microsoft.com/office/drawing/2016/5/14/chartex" xmlns:mc="http://schemas.openxmlformats.org/markup-compatibility/2006" xmlns:aink="http://schemas.microsoft.com/office/drawing/2016/ink" xmlns:am3d="http://schemas.microsoft.com/office/drawing/2017/model3d" xmlns:o="urn:schemas-microsoft-com:office:office" xmlns:r="http://schemas.openxmlformats.org/officeDocument/2006/relationships" xmlns:m="http://schemas.openxmlformats.org/officeDocument/2006/math" xmlns:v="urn:schemas-microsoft-com:vml" xmlns:wp14="http://schemas.microsoft.com/office/word/2010/wordprocessingDrawing" xmlns:wp="http://schemas.openxmlformats.org/drawingml/2006/wordprocessingDrawing" xmlns:w10="urn:schemas-microsoft-com:office:word" xmlns:w="http://schemas.openxmlformats.org/wordprocessingml/2006/main" xmlns:w14="http://schemas.microsoft.com/office/word/2010/wordml" xmlns:w15="http://schemas.microsoft.com/office/word/2012/wordml" xmlns:w16cid="http://schemas.microsoft.com/office/word/2016/wordml/cid" xmlns:w16se="http://schemas.microsoft.com/office/word/2015/wordml/symex" xmlns:wpg="http://schemas.microsoft.com/office/word/2010/wordprocessingGroup" xmlns:wpi="http://schemas.microsoft.com/office/word/2010/wordprocessingInk" xmlns:wne="http://schemas.microsoft.com/office/word/2006/wordml" xmlns:wps="http://schemas.microsoft.com/office/word/2010/wordprocessingShape" mc:Ignorable="w14 w15 w16se w16cid wp14">
   <w:body>
     <w:p>
       <w:pPr>
@@ -12,16 +12,8 @@
         <w:rPr>
           <w:b/>
         </w:rPr>
-        <w:t xml:space="preserve">GROUP </w:t>
-      </w:r>
-      <w:proofErr w:type="gramStart"/>
-      <w:r>
-        <w:rPr>
-          <w:b/>
-        </w:rPr>
-        <w:t>1</w:t>
-      </w:r>
-      <w:proofErr w:type="gramEnd"/>
+        <w:t>GROUP 1</w:t>
+      </w:r>
       <w:r>
         <w:rPr>
           <w:b/>
@@ -68,11 +60,10 @@
       </w:r>
       <w:r>
         <w:tab/>
-        <w:t>2019-06-</w:t>
-      </w:r>
-      <w:r>
-        <w:t>02005</w:t>
-      </w:r>
+        <w:t>2019-06-02005</w:t>
+      </w:r>
+      <w:bookmarkStart w:id="0" w:name="_GoBack"/>
+      <w:bookmarkEnd w:id="0"/>
     </w:p>
     <w:p>
       <w:r>
@@ -85,8 +76,6 @@
         <w:tab/>
         <w:t>2019-06-11012</w:t>
       </w:r>
-      <w:bookmarkStart w:id="0" w:name="_GoBack"/>
-      <w:bookmarkEnd w:id="0"/>
     </w:p>
     <w:p>
       <w:pPr>
@@ -237,15 +226,7 @@
     </w:p>
     <w:p>
       <w:r>
-        <w:t xml:space="preserve">The setup </w:t>
-      </w:r>
-      <w:proofErr w:type="gramStart"/>
-      <w:r>
-        <w:t>is built</w:t>
-      </w:r>
-      <w:proofErr w:type="gramEnd"/>
-      <w:r>
-        <w:t xml:space="preserve"> on top of Java RMI architecture.</w:t>
+        <w:t>The setup is built on top of Java RMI architecture.</w:t>
       </w:r>
     </w:p>
     <w:p/>
@@ -258,7 +239,7 @@
           <w:noProof/>
         </w:rPr>
         <w:drawing>
-          <wp:inline distT="0" distB="0" distL="0" distR="0" wp14:anchorId="417EDCF4" wp14:editId="0A03A7CD">
+          <wp:inline distT="0" distB="0" distL="0" distR="0" wp14:anchorId="35314DF9" wp14:editId="3F891B34">
             <wp:extent cx="3244851" cy="1738313"/>
             <wp:effectExtent l="0" t="0" r="0" b="0"/>
             <wp:docPr id="1" name="Picture 1"/>
@@ -303,7 +284,7 @@
           <w:noProof/>
         </w:rPr>
         <w:drawing>
-          <wp:inline distT="0" distB="0" distL="0" distR="0" wp14:anchorId="1C27E987" wp14:editId="2D67C60C">
+          <wp:inline distT="0" distB="0" distL="0" distR="0" wp14:anchorId="09E57A41" wp14:editId="438FB35B">
             <wp:extent cx="3567260" cy="2114821"/>
             <wp:effectExtent l="0" t="0" r="0" b="0"/>
             <wp:docPr id="4" name="Picture 4"/>
@@ -447,15 +428,7 @@
     </w:p>
     <w:p>
       <w:r>
-        <w:t xml:space="preserve">The Server Application requires MySQL Community Server 5.6.47, Java 8 Runtime Environment, capable of running RMI Registry services. The tool </w:t>
-      </w:r>
-      <w:proofErr w:type="gramStart"/>
-      <w:r>
-        <w:t>is shipped</w:t>
-      </w:r>
-      <w:proofErr w:type="gramEnd"/>
-      <w:r>
-        <w:t xml:space="preserve"> with two binaries; i.e. one for client (</w:t>
+        <w:t>The Server Application requires MySQL Community Server 5.6.47, Java 8 Runtime Environment, capable of running RMI Registry services. The tool is shipped with two binaries; i.e. one for client (</w:t>
       </w:r>
       <w:r>
         <w:rPr>
@@ -527,7 +500,7 @@
           <w:noProof/>
         </w:rPr>
         <w:drawing>
-          <wp:inline distT="0" distB="0" distL="0" distR="0" wp14:anchorId="24452FEA" wp14:editId="4D239865">
+          <wp:inline distT="0" distB="0" distL="0" distR="0" wp14:anchorId="7AE0762F" wp14:editId="1022D7E5">
             <wp:extent cx="5943600" cy="2399640"/>
             <wp:effectExtent l="0" t="0" r="0" b="1270"/>
             <wp:docPr id="6" name="Picture 6"/>
@@ -570,7 +543,7 @@
         </w:rPr>
         <w:lastRenderedPageBreak/>
         <w:drawing>
-          <wp:inline distT="0" distB="0" distL="0" distR="0" wp14:anchorId="4C83F268" wp14:editId="2FF75064">
+          <wp:inline distT="0" distB="0" distL="0" distR="0" wp14:anchorId="23C1388C" wp14:editId="46A309DB">
             <wp:extent cx="5163982" cy="3591064"/>
             <wp:effectExtent l="0" t="0" r="0" b="9525"/>
             <wp:docPr id="8" name="Picture 8"/>
@@ -622,15 +595,7 @@
     </w:p>
     <w:p>
       <w:r>
-        <w:t xml:space="preserve">Course work for each subject must be a text file with </w:t>
-      </w:r>
-      <w:proofErr w:type="gramStart"/>
-      <w:r>
-        <w:t>comma separated</w:t>
-      </w:r>
-      <w:proofErr w:type="gramEnd"/>
-      <w:r>
-        <w:t xml:space="preserve"> values (CSV)</w:t>
+        <w:t>Course work for each subject must be a text file with comma separated values (CSV)</w:t>
       </w:r>
       <w:r>
         <w:t xml:space="preserve"> loaded using Server Applications</w:t>
@@ -642,7 +607,7 @@
           <w:noProof/>
         </w:rPr>
         <w:drawing>
-          <wp:inline distT="0" distB="0" distL="0" distR="0" wp14:anchorId="6793D2F2" wp14:editId="79869010">
+          <wp:inline distT="0" distB="0" distL="0" distR="0" wp14:anchorId="77BDFCD5" wp14:editId="4E997542">
             <wp:extent cx="5401831" cy="1151930"/>
             <wp:effectExtent l="0" t="0" r="8890" b="0"/>
             <wp:docPr id="9" name="Picture 9"/>
@@ -689,7 +654,7 @@
           <w:noProof/>
         </w:rPr>
         <w:drawing>
-          <wp:inline distT="0" distB="0" distL="0" distR="0" wp14:anchorId="45E86BF4" wp14:editId="5DF6DFDE">
+          <wp:inline distT="0" distB="0" distL="0" distR="0" wp14:anchorId="703444CF" wp14:editId="20409F41">
             <wp:extent cx="5481114" cy="1659255"/>
             <wp:effectExtent l="0" t="0" r="5715" b="0"/>
             <wp:docPr id="11" name="Picture 11"/>
@@ -736,7 +701,7 @@
 </file>
 
 <file path=word/numbering.xml><?xml version="1.0" encoding="utf-8"?>
-<w:numbering xmlns:wpc="http://schemas.microsoft.com/office/word/2010/wordprocessingCanvas" xmlns:cx="http://schemas.microsoft.com/office/drawing/2014/chartex" xmlns:cx1="http://schemas.microsoft.com/office/drawing/2015/9/8/chartex" xmlns:mc="http://schemas.openxmlformats.org/markup-compatibility/2006" xmlns:o="urn:schemas-microsoft-com:office:office" xmlns:r="http://schemas.openxmlformats.org/officeDocument/2006/relationships" xmlns:m="http://schemas.openxmlformats.org/officeDocument/2006/math" xmlns:v="urn:schemas-microsoft-com:vml" xmlns:wp14="http://schemas.microsoft.com/office/word/2010/wordprocessingDrawing" xmlns:wp="http://schemas.openxmlformats.org/drawingml/2006/wordprocessingDrawing" xmlns:w10="urn:schemas-microsoft-com:office:word" xmlns:w="http://schemas.openxmlformats.org/wordprocessingml/2006/main" xmlns:w14="http://schemas.microsoft.com/office/word/2010/wordml" xmlns:w15="http://schemas.microsoft.com/office/word/2012/wordml" xmlns:w16se="http://schemas.microsoft.com/office/word/2015/wordml/symex" xmlns:wpg="http://schemas.microsoft.com/office/word/2010/wordprocessingGroup" xmlns:wpi="http://schemas.microsoft.com/office/word/2010/wordprocessingInk" xmlns:wne="http://schemas.microsoft.com/office/word/2006/wordml" xmlns:wps="http://schemas.microsoft.com/office/word/2010/wordprocessingShape" mc:Ignorable="w14 w15 w16se wp14">
+<w:numbering xmlns:wpc="http://schemas.microsoft.com/office/word/2010/wordprocessingCanvas" xmlns:cx="http://schemas.microsoft.com/office/drawing/2014/chartex" xmlns:cx1="http://schemas.microsoft.com/office/drawing/2015/9/8/chartex" xmlns:cx2="http://schemas.microsoft.com/office/drawing/2015/10/21/chartex" xmlns:cx3="http://schemas.microsoft.com/office/drawing/2016/5/9/chartex" xmlns:cx4="http://schemas.microsoft.com/office/drawing/2016/5/10/chartex" xmlns:cx5="http://schemas.microsoft.com/office/drawing/2016/5/11/chartex" xmlns:cx6="http://schemas.microsoft.com/office/drawing/2016/5/12/chartex" xmlns:cx7="http://schemas.microsoft.com/office/drawing/2016/5/13/chartex" xmlns:cx8="http://schemas.microsoft.com/office/drawing/2016/5/14/chartex" xmlns:mc="http://schemas.openxmlformats.org/markup-compatibility/2006" xmlns:aink="http://schemas.microsoft.com/office/drawing/2016/ink" xmlns:am3d="http://schemas.microsoft.com/office/drawing/2017/model3d" xmlns:o="urn:schemas-microsoft-com:office:office" xmlns:r="http://schemas.openxmlformats.org/officeDocument/2006/relationships" xmlns:m="http://schemas.openxmlformats.org/officeDocument/2006/math" xmlns:v="urn:schemas-microsoft-com:vml" xmlns:wp14="http://schemas.microsoft.com/office/word/2010/wordprocessingDrawing" xmlns:wp="http://schemas.openxmlformats.org/drawingml/2006/wordprocessingDrawing" xmlns:w10="urn:schemas-microsoft-com:office:word" xmlns:w="http://schemas.openxmlformats.org/wordprocessingml/2006/main" xmlns:w14="http://schemas.microsoft.com/office/word/2010/wordml" xmlns:w15="http://schemas.microsoft.com/office/word/2012/wordml" xmlns:w16cid="http://schemas.microsoft.com/office/word/2016/wordml/cid" xmlns:w16se="http://schemas.microsoft.com/office/word/2015/wordml/symex" xmlns:wpg="http://schemas.microsoft.com/office/word/2010/wordprocessingGroup" xmlns:wpi="http://schemas.microsoft.com/office/word/2010/wordprocessingInk" xmlns:wne="http://schemas.microsoft.com/office/word/2006/wordml" xmlns:wps="http://schemas.microsoft.com/office/word/2010/wordprocessingShape" mc:Ignorable="w14 w15 w16se w16cid wp14">
   <w:abstractNum w:abstractNumId="0" w15:restartNumberingAfterBreak="0">
     <w:nsid w:val="2D456E5A"/>
     <w:multiLevelType w:val="hybridMultilevel"/>
@@ -919,7 +884,7 @@
 </file>
 
 <file path=word/styles.xml><?xml version="1.0" encoding="utf-8"?>
-<w:styles xmlns:mc="http://schemas.openxmlformats.org/markup-compatibility/2006" xmlns:r="http://schemas.openxmlformats.org/officeDocument/2006/relationships" xmlns:w="http://schemas.openxmlformats.org/wordprocessingml/2006/main" xmlns:w14="http://schemas.microsoft.com/office/word/2010/wordml" xmlns:w15="http://schemas.microsoft.com/office/word/2012/wordml" xmlns:w16se="http://schemas.microsoft.com/office/word/2015/wordml/symex" mc:Ignorable="w14 w15 w16se">
+<w:styles xmlns:mc="http://schemas.openxmlformats.org/markup-compatibility/2006" xmlns:r="http://schemas.openxmlformats.org/officeDocument/2006/relationships" xmlns:w="http://schemas.openxmlformats.org/wordprocessingml/2006/main" xmlns:w14="http://schemas.microsoft.com/office/word/2010/wordml" xmlns:w15="http://schemas.microsoft.com/office/word/2012/wordml" xmlns:w16cid="http://schemas.microsoft.com/office/word/2016/wordml/cid" xmlns:w16se="http://schemas.microsoft.com/office/word/2015/wordml/symex" mc:Ignorable="w14 w15 w16se w16cid">
   <w:docDefaults>
     <w:rPrDefault>
       <w:rPr>
@@ -935,7 +900,7 @@
       </w:pPr>
     </w:pPrDefault>
   </w:docDefaults>
-  <w:latentStyles w:defLockedState="0" w:defUIPriority="99" w:defSemiHidden="0" w:defUnhideWhenUsed="0" w:defQFormat="0" w:count="371">
+  <w:latentStyles w:defLockedState="0" w:defUIPriority="99" w:defSemiHidden="0" w:defUnhideWhenUsed="0" w:defQFormat="0" w:count="376">
     <w:lsdException w:name="Normal" w:uiPriority="0" w:qFormat="1"/>
     <w:lsdException w:name="heading 1" w:uiPriority="9" w:qFormat="1"/>
     <w:lsdException w:name="heading 2" w:semiHidden="1" w:uiPriority="9" w:unhideWhenUsed="1" w:qFormat="1"/>
@@ -1041,7 +1006,6 @@
     <w:lsdException w:name="HTML Sample" w:semiHidden="1" w:unhideWhenUsed="1"/>
     <w:lsdException w:name="HTML Typewriter" w:semiHidden="1" w:unhideWhenUsed="1"/>
     <w:lsdException w:name="HTML Variable" w:semiHidden="1" w:unhideWhenUsed="1"/>
-    <w:lsdException w:name="Normal Table" w:semiHidden="1" w:unhideWhenUsed="1"/>
     <w:lsdException w:name="annotation subject" w:semiHidden="1" w:unhideWhenUsed="1"/>
     <w:lsdException w:name="No List" w:semiHidden="1" w:unhideWhenUsed="1"/>
     <w:lsdException w:name="Outline List 1" w:semiHidden="1" w:unhideWhenUsed="1"/>
@@ -1084,11 +1048,8 @@
     <w:lsdException w:name="Table Contemporary" w:semiHidden="1" w:unhideWhenUsed="1"/>
     <w:lsdException w:name="Table Elegant" w:semiHidden="1" w:unhideWhenUsed="1"/>
     <w:lsdException w:name="Table Professional" w:semiHidden="1" w:unhideWhenUsed="1"/>
-    <w:lsdException w:name="Table Subtle 1" w:semiHidden="1" w:unhideWhenUsed="1"/>
     <w:lsdException w:name="Table Subtle 2" w:semiHidden="1" w:unhideWhenUsed="1"/>
     <w:lsdException w:name="Table Web 1" w:semiHidden="1" w:unhideWhenUsed="1"/>
-    <w:lsdException w:name="Table Web 2" w:semiHidden="1" w:unhideWhenUsed="1"/>
-    <w:lsdException w:name="Table Web 3" w:semiHidden="1" w:unhideWhenUsed="1"/>
     <w:lsdException w:name="Balloon Text" w:semiHidden="1" w:unhideWhenUsed="1"/>
     <w:lsdException w:name="Table Grid" w:uiPriority="39"/>
     <w:lsdException w:name="Table Theme" w:semiHidden="1" w:unhideWhenUsed="1"/>
@@ -1307,6 +1268,11 @@
     <w:lsdException w:name="List Table 5 Dark Accent 6" w:uiPriority="50"/>
     <w:lsdException w:name="List Table 6 Colorful Accent 6" w:uiPriority="51"/>
     <w:lsdException w:name="List Table 7 Colorful Accent 6" w:uiPriority="52"/>
+    <w:lsdException w:name="Mention" w:semiHidden="1" w:unhideWhenUsed="1"/>
+    <w:lsdException w:name="Smart Hyperlink" w:semiHidden="1" w:unhideWhenUsed="1"/>
+    <w:lsdException w:name="Hashtag" w:semiHidden="1" w:unhideWhenUsed="1"/>
+    <w:lsdException w:name="Unresolved Mention" w:semiHidden="1" w:unhideWhenUsed="1"/>
+    <w:lsdException w:name="Smart Link" w:semiHidden="1" w:unhideWhenUsed="1"/>
   </w:latentStyles>
   <w:style w:type="paragraph" w:default="1" w:styleId="Normal">
     <w:name w:val="Normal"/>

</xml_diff>